<commit_message>
Add large PCGTSP example
</commit_message>
<xml_diff>
--- a/samples/Petunin-GSCCP2.docx
+++ b/samples/Petunin-GSCCP2.docx
@@ -778,105 +778,54 @@
         <w:rPr>
           <w:lang w:val="es-ES"/>
         </w:rPr>
-        <w:t xml:space="preserve">the branch and boundary method in combination with the use of the dynamic programming apparatus and the specialized heuristic solver PCGLNS. </w:t>
+        <w:t>the branch and boundary method in combination with the use of the dynamic programming apparatus and the specialized heuristic solver PCGLNS.</w:t>
+      </w:r>
+      <w:r>
+        <w:rPr>
+          <w:lang w:val="es-ES"/>
+        </w:rPr>
+        <w:t xml:space="preserve"> They </w:t>
       </w:r>
       <w:r>
         <w:rPr>
           <w:lang w:val="es-ES"/>
         </w:rPr>
         <w:lastRenderedPageBreak/>
-        <w:t>Initially, they were supposed to be used for GTSP class problems, but a specialized converter developed made it possible to use these algorithms to solve GSCCP segment cutting problems.</w:t>
-      </w:r>
-      <w:r>
-        <w:rPr>
-          <w:lang w:val="es-ES"/>
-        </w:rPr>
-        <w:t xml:space="preserve"> </w:t>
-      </w:r>
-    </w:p>
-    <w:p>
-      <w:pPr>
-        <w:pStyle w:val="Text"/>
-        <w:rPr>
-          <w:lang w:val="es-ES"/>
-        </w:rPr>
-      </w:pPr>
-      <w:r>
-        <w:rPr>
-          <w:lang w:val="es-ES"/>
-        </w:rPr>
-        <w:t>In the next section, using a number of model examples, it will be shown that the new algorithms make it possible to obtain optimal solutions for problems of small dimension in a relatively short time compared to the DP algorithm, and also to find effective lower and upper bounds for the optimal solution for problems of large dimension.</w:t>
-      </w:r>
-    </w:p>
-    <w:p>
-      <w:pPr>
-        <w:pStyle w:val="1"/>
-        <w:spacing w:before="240"/>
-        <w:rPr>
-          <w:lang w:val="en-US"/>
-        </w:rPr>
-      </w:pPr>
-      <w:r>
-        <w:rPr>
-          <w:lang w:val="en-US"/>
-        </w:rPr>
-        <w:t xml:space="preserve">3. </w:t>
-      </w:r>
-      <w:r>
-        <w:rPr>
-          <w:lang w:val="en-US"/>
-        </w:rPr>
-        <w:t>NUMERICAL EXPERIMENTS</w:t>
-      </w:r>
-    </w:p>
-    <w:p>
-      <w:pPr>
-        <w:pStyle w:val="2"/>
-      </w:pPr>
-      <w:r>
-        <w:t>3.1. Experimental setup</w:t>
-      </w:r>
-    </w:p>
-    <w:p>
-      <w:pPr>
-        <w:pStyle w:val="Text"/>
-      </w:pPr>
-      <w:r>
-        <w:t>For the purpose of evalu</w:t>
-      </w:r>
-      <w:r>
-        <w:t>a</w:t>
-      </w:r>
-      <w:r>
-        <w:t>ting algorithms</w:t>
-      </w:r>
-      <w:r>
-        <w:t xml:space="preserve"> </w:t>
-      </w:r>
-      <w:r>
-        <w:t xml:space="preserve">performance, the special nesting plan was used, containing 19 plain parts and 24 contours, see Fig. 1. </w:t>
-      </w:r>
-      <w:r>
-        <w:t>Position if 224 f</w:t>
-      </w:r>
-      <w:r>
-        <w:t>easible pierce points are also depicted along the contours.</w:t>
-      </w:r>
-    </w:p>
-    <w:p>
-      <w:pPr>
+        <w:t>allow to find optimal solutions of larger scale problems, for example, Fig. 1 shows solution of PCGTSP problem instance of 47 parts, 100 contours and 718 nodes</w:t>
+      </w:r>
+      <w:r>
+        <w:rPr>
+          <w:lang w:val="es-ES"/>
+        </w:rPr>
+        <w:t xml:space="preserve">, see </w:t>
+      </w:r>
+      <w:r>
+        <w:rPr>
+          <w:lang w:val="es-ES"/>
+        </w:rPr>
+        <w:t>Petunin et al. (2021)</w:t>
+      </w:r>
+      <w:r>
+        <w:rPr>
+          <w:lang w:val="es-ES"/>
+        </w:rPr>
+        <w:t>.</w:t>
+      </w:r>
+    </w:p>
+    <w:p>
+      <w:pPr>
+        <w:pStyle w:val="a7"/>
         <w:jc w:val="center"/>
       </w:pPr>
       <w:r>
         <w:rPr>
-          <w:noProof/>
-          <w:lang w:val="ru-RU" w:eastAsia="ru-RU"/>
+          <w:lang w:val="es-ES"/>
         </w:rPr>
         <w:drawing>
-          <wp:inline distT="0" distB="0" distL="0" distR="0" wp14:anchorId="3A453AFE" wp14:editId="78A82205">
-            <wp:extent cx="2880000" cy="2160000"/>
-            <wp:effectExtent l="0" t="0" r="0" b="0"/>
-            <wp:docPr id="1" name="Рисунок 1"/>
+          <wp:inline distT="0" distB="0" distL="0" distR="0" wp14:anchorId="740D4FCE" wp14:editId="58033C7C">
+            <wp:extent cx="3149600" cy="1580515"/>
+            <wp:effectExtent l="0" t="0" r="0" b="635"/>
+            <wp:docPr id="3" name="Рисунок 3"/>
             <wp:cNvGraphicFramePr>
               <a:graphicFrameLocks xmlns:a="http://schemas.openxmlformats.org/drawingml/2006/main" noChangeAspect="1"/>
             </wp:cNvGraphicFramePr>
@@ -896,7 +845,7 @@
                   <pic:spPr>
                     <a:xfrm>
                       <a:off x="0" y="0"/>
-                      <a:ext cx="2880000" cy="2160000"/>
+                      <a:ext cx="3149600" cy="1580515"/>
                     </a:xfrm>
                     <a:prstGeom prst="rect">
                       <a:avLst/>
@@ -908,30 +857,117 @@
           </wp:inline>
         </w:drawing>
       </w:r>
-    </w:p>
-    <w:p>
-      <w:pPr>
-        <w:pStyle w:val="a7"/>
+      <w:r>
+        <w:t xml:space="preserve"> </w:t>
+      </w:r>
+      <w:r>
+        <w:t>Figure 1. Solution of large scale PCGTSP problem instance</w:t>
+      </w:r>
+    </w:p>
+    <w:p>
+      <w:pPr>
+        <w:pStyle w:val="Text"/>
+        <w:rPr>
+          <w:lang w:val="es-ES"/>
+        </w:rPr>
+      </w:pPr>
+      <w:r>
+        <w:rPr>
+          <w:lang w:val="es-ES"/>
+        </w:rPr>
+        <w:t>Initially, th</w:t>
+      </w:r>
+      <w:r>
+        <w:rPr>
+          <w:lang w:val="es-ES"/>
+        </w:rPr>
+        <w:t>ese algorithms</w:t>
+      </w:r>
+      <w:r>
+        <w:rPr>
+          <w:lang w:val="es-ES"/>
+        </w:rPr>
+        <w:t xml:space="preserve"> were supposed to be used for GTSP class problems, but a specialized converter developed made it possible to use these algorithms to solve GSCCP segment cutting problems.</w:t>
+      </w:r>
+    </w:p>
+    <w:p>
+      <w:pPr>
+        <w:pStyle w:val="Text"/>
+        <w:rPr>
+          <w:lang w:val="es-ES"/>
+        </w:rPr>
+      </w:pPr>
+      <w:r>
+        <w:rPr>
+          <w:lang w:val="es-ES"/>
+        </w:rPr>
+        <w:t>In the next section, using a number of model examples, it will be shown that the new algorithms make it possible to obtain optimal solutions for problems of small dimension in a relatively short time compared to the DP algorithm, and also to find effective lower and upper bounds for the optimal solution for problems of large dimension.</w:t>
+      </w:r>
+    </w:p>
+    <w:p>
+      <w:pPr>
+        <w:pStyle w:val="1"/>
+        <w:spacing w:before="240"/>
+        <w:rPr>
+          <w:lang w:val="en-US"/>
+        </w:rPr>
+      </w:pPr>
+      <w:r>
+        <w:rPr>
+          <w:lang w:val="en-US"/>
+        </w:rPr>
+        <w:t xml:space="preserve">3. </w:t>
+      </w:r>
+      <w:r>
+        <w:rPr>
+          <w:lang w:val="en-US"/>
+        </w:rPr>
+        <w:t>NUMERICAL EXPERIMENTS</w:t>
+      </w:r>
+    </w:p>
+    <w:p>
+      <w:pPr>
+        <w:pStyle w:val="2"/>
+      </w:pPr>
+      <w:r>
+        <w:t>3.1. Experimental setup</w:t>
+      </w:r>
+    </w:p>
+    <w:p>
+      <w:pPr>
+        <w:pStyle w:val="Text"/>
+      </w:pPr>
+      <w:r>
+        <w:t>For the purpose of evalu</w:t>
+      </w:r>
+      <w:r>
+        <w:t>a</w:t>
+      </w:r>
+      <w:r>
+        <w:t>ting algorithms</w:t>
+      </w:r>
+      <w:r>
+        <w:t xml:space="preserve"> </w:t>
+      </w:r>
+      <w:r>
+        <w:t xml:space="preserve">performance, the special nesting plan was used, containing 19 plain parts and 24 contours, see Fig. </w:t>
+      </w:r>
+      <w:r>
+        <w:t>2</w:t>
+      </w:r>
+      <w:r>
+        <w:t xml:space="preserve">. </w:t>
+      </w:r>
+      <w:r>
+        <w:t>Position if 224 f</w:t>
+      </w:r>
+      <w:r>
+        <w:t>easible pierce points are also depicted along the contours.</w:t>
+      </w:r>
+    </w:p>
+    <w:p>
+      <w:pPr>
         <w:jc w:val="center"/>
-      </w:pPr>
-      <w:r>
-        <w:t>Figure 1. Original nesting plan.</w:t>
-      </w:r>
-    </w:p>
-    <w:p>
-      <w:pPr>
-        <w:pStyle w:val="Text"/>
-      </w:pPr>
-      <w:r>
-        <w:t>To modify set of cutting segments for the nesting plan, two bridges were added, as seen at Fig. 2, yielding 17 parts bounded by 22 contours. Thus, two new complex parts appeared, marked with figures 1 and 2 at Fig. 2.</w:t>
-      </w:r>
-    </w:p>
-    <w:p>
-      <w:pPr>
-        <w:jc w:val="center"/>
-        <w:rPr>
-          <w:lang w:val="en-US"/>
-        </w:rPr>
       </w:pPr>
       <w:r>
         <w:rPr>
@@ -939,10 +975,10 @@
           <w:lang w:val="ru-RU" w:eastAsia="ru-RU"/>
         </w:rPr>
         <w:drawing>
-          <wp:inline distT="0" distB="0" distL="0" distR="0" wp14:anchorId="1AED2C53" wp14:editId="652E1958">
-            <wp:extent cx="2880000" cy="2163600"/>
-            <wp:effectExtent l="0" t="0" r="0" b="8255"/>
-            <wp:docPr id="4" name="Рисунок 4"/>
+          <wp:inline distT="0" distB="0" distL="0" distR="0" wp14:anchorId="3A453AFE" wp14:editId="78A82205">
+            <wp:extent cx="2880000" cy="2160000"/>
+            <wp:effectExtent l="0" t="0" r="0" b="0"/>
+            <wp:docPr id="1" name="Рисунок 1"/>
             <wp:cNvGraphicFramePr>
               <a:graphicFrameLocks xmlns:a="http://schemas.openxmlformats.org/drawingml/2006/main" noChangeAspect="1"/>
             </wp:cNvGraphicFramePr>
@@ -962,7 +998,7 @@
                   <pic:spPr>
                     <a:xfrm>
                       <a:off x="0" y="0"/>
-                      <a:ext cx="2880000" cy="2163600"/>
+                      <a:ext cx="2880000" cy="2160000"/>
                     </a:xfrm>
                     <a:prstGeom prst="rect">
                       <a:avLst/>
@@ -981,7 +1017,13 @@
         <w:jc w:val="center"/>
       </w:pPr>
       <w:r>
-        <w:t>Figure 2. Position of two bridges</w:t>
+        <w:t xml:space="preserve">Figure </w:t>
+      </w:r>
+      <w:r>
+        <w:t>2</w:t>
+      </w:r>
+      <w:r>
+        <w:t>. Original nesting plan.</w:t>
       </w:r>
     </w:p>
     <w:p>
@@ -989,34 +1031,10 @@
         <w:pStyle w:val="Text"/>
       </w:pPr>
       <w:r>
-        <w:t xml:space="preserve">Further, another four bridges were created at the original nesting plan, see Fig. 3, yielding 15 parts and 20 contours. </w:t>
-      </w:r>
-      <w:r>
-        <w:t>Three</w:t>
-      </w:r>
-      <w:r>
-        <w:t xml:space="preserve"> new complex parts are also marked with figures 1</w:t>
-      </w:r>
-      <w:r>
-        <w:t xml:space="preserve">, </w:t>
-      </w:r>
-      <w:r>
-        <w:t>2,</w:t>
-      </w:r>
-      <w:r>
-        <w:t xml:space="preserve"> </w:t>
-      </w:r>
-      <w:r>
-        <w:t>and 3,</w:t>
-      </w:r>
-      <w:r>
-        <w:t xml:space="preserve"> where part 1 is identical to that of Fig. 2, while part 2 is </w:t>
-      </w:r>
-      <w:r>
-        <w:t xml:space="preserve">slightly </w:t>
-      </w:r>
-      <w:r>
-        <w:t>bigger</w:t>
+        <w:t xml:space="preserve">To modify set of cutting segments for the nesting plan, two bridges were added, as seen at Fig. 2, yielding 17 parts bounded by 22 contours. Thus, two new complex parts appeared, marked with figures 1 and 2 at Fig. </w:t>
+      </w:r>
+      <w:r>
+        <w:t>3</w:t>
       </w:r>
       <w:r>
         <w:t>.</w:t>
@@ -1035,10 +1053,10 @@
           <w:lang w:val="ru-RU" w:eastAsia="ru-RU"/>
         </w:rPr>
         <w:drawing>
-          <wp:inline distT="0" distB="0" distL="0" distR="0" wp14:anchorId="195070AC" wp14:editId="3C087562">
+          <wp:inline distT="0" distB="0" distL="0" distR="0" wp14:anchorId="1AED2C53" wp14:editId="652E1958">
             <wp:extent cx="2880000" cy="2163600"/>
             <wp:effectExtent l="0" t="0" r="0" b="8255"/>
-            <wp:docPr id="5" name="Рисунок 5"/>
+            <wp:docPr id="4" name="Рисунок 4"/>
             <wp:cNvGraphicFramePr>
               <a:graphicFrameLocks xmlns:a="http://schemas.openxmlformats.org/drawingml/2006/main" noChangeAspect="1"/>
             </wp:cNvGraphicFramePr>
@@ -1077,7 +1095,124 @@
         <w:jc w:val="center"/>
       </w:pPr>
       <w:r>
-        <w:t>Figure 3. Position of four br</w:t>
+        <w:t xml:space="preserve">Figure </w:t>
+      </w:r>
+      <w:r>
+        <w:t>3</w:t>
+      </w:r>
+      <w:r>
+        <w:t>. Position of two bridges</w:t>
+      </w:r>
+    </w:p>
+    <w:p>
+      <w:pPr>
+        <w:pStyle w:val="Text"/>
+      </w:pPr>
+      <w:r>
+        <w:t xml:space="preserve">Further, another four bridges were created at the original nesting plan, see Fig. </w:t>
+      </w:r>
+      <w:r>
+        <w:t>4</w:t>
+      </w:r>
+      <w:r>
+        <w:t xml:space="preserve">, yielding 15 parts and 20 contours. </w:t>
+      </w:r>
+      <w:r>
+        <w:t>Three</w:t>
+      </w:r>
+      <w:r>
+        <w:t xml:space="preserve"> new complex parts are also marked with figures 1</w:t>
+      </w:r>
+      <w:r>
+        <w:t xml:space="preserve">, </w:t>
+      </w:r>
+      <w:r>
+        <w:t>2,</w:t>
+      </w:r>
+      <w:r>
+        <w:t xml:space="preserve"> and 3,</w:t>
+      </w:r>
+      <w:r>
+        <w:t xml:space="preserve"> where part 1 is identical to that of Fig. </w:t>
+      </w:r>
+      <w:r>
+        <w:t>3</w:t>
+      </w:r>
+      <w:r>
+        <w:t xml:space="preserve">, while part 2 is </w:t>
+      </w:r>
+      <w:r>
+        <w:t xml:space="preserve">slightly </w:t>
+      </w:r>
+      <w:r>
+        <w:t>bigger</w:t>
+      </w:r>
+      <w:r>
+        <w:t>.</w:t>
+      </w:r>
+    </w:p>
+    <w:p>
+      <w:pPr>
+        <w:jc w:val="center"/>
+        <w:rPr>
+          <w:lang w:val="en-US"/>
+        </w:rPr>
+      </w:pPr>
+      <w:r>
+        <w:rPr>
+          <w:noProof/>
+          <w:lang w:val="ru-RU" w:eastAsia="ru-RU"/>
+        </w:rPr>
+        <w:drawing>
+          <wp:inline distT="0" distB="0" distL="0" distR="0" wp14:anchorId="195070AC" wp14:editId="3C087562">
+            <wp:extent cx="2880000" cy="2163600"/>
+            <wp:effectExtent l="0" t="0" r="0" b="8255"/>
+            <wp:docPr id="5" name="Рисунок 5"/>
+            <wp:cNvGraphicFramePr>
+              <a:graphicFrameLocks xmlns:a="http://schemas.openxmlformats.org/drawingml/2006/main" noChangeAspect="1"/>
+            </wp:cNvGraphicFramePr>
+            <a:graphic xmlns:a="http://schemas.openxmlformats.org/drawingml/2006/main">
+              <a:graphicData uri="http://schemas.openxmlformats.org/drawingml/2006/picture">
+                <pic:pic xmlns:pic="http://schemas.openxmlformats.org/drawingml/2006/picture">
+                  <pic:nvPicPr>
+                    <pic:cNvPr id="1" name=""/>
+                    <pic:cNvPicPr/>
+                  </pic:nvPicPr>
+                  <pic:blipFill>
+                    <a:blip r:embed="rId9"/>
+                    <a:stretch>
+                      <a:fillRect/>
+                    </a:stretch>
+                  </pic:blipFill>
+                  <pic:spPr>
+                    <a:xfrm>
+                      <a:off x="0" y="0"/>
+                      <a:ext cx="2880000" cy="2163600"/>
+                    </a:xfrm>
+                    <a:prstGeom prst="rect">
+                      <a:avLst/>
+                    </a:prstGeom>
+                  </pic:spPr>
+                </pic:pic>
+              </a:graphicData>
+            </a:graphic>
+          </wp:inline>
+        </w:drawing>
+      </w:r>
+    </w:p>
+    <w:p>
+      <w:pPr>
+        <w:pStyle w:val="a7"/>
+        <w:jc w:val="center"/>
+      </w:pPr>
+      <w:r>
+        <w:t xml:space="preserve">Figure </w:t>
+      </w:r>
+      <w:r>
+        <w:t>4</w:t>
+      </w:r>
+      <w:r>
+        <w:t>. Position of four br</w:t>
       </w:r>
       <w:r>
         <w:t>i</w:t>
@@ -1115,7 +1250,19 @@
         <w:pStyle w:val="Text"/>
       </w:pPr>
       <w:r>
-        <w:t>All the problem instances were successfully solved by both algorithms. Solution of original instance without bridges are on Fig. 4 for DP and Fig. 5 for B-n-B.</w:t>
+        <w:t xml:space="preserve">All the problem instances were successfully solved by both algorithms. Solution of original instance without bridges are on Fig. </w:t>
+      </w:r>
+      <w:r>
+        <w:t>5</w:t>
+      </w:r>
+      <w:r>
+        <w:t xml:space="preserve"> for DP and Fig. </w:t>
+      </w:r>
+      <w:r>
+        <w:t>6</w:t>
+      </w:r>
+      <w:r>
+        <w:t xml:space="preserve"> for B-n-B.</w:t>
       </w:r>
     </w:p>
     <w:p>
@@ -1128,6 +1275,7 @@
           <w:noProof/>
           <w:lang w:val="ru-RU" w:eastAsia="ru-RU"/>
         </w:rPr>
+        <w:lastRenderedPageBreak/>
         <w:drawing>
           <wp:inline distT="0" distB="0" distL="0" distR="0" wp14:anchorId="781D0CF5" wp14:editId="36FCBB9B">
             <wp:extent cx="2880000" cy="2156400"/>
@@ -1146,7 +1294,7 @@
                     </pic:cNvPicPr>
                   </pic:nvPicPr>
                   <pic:blipFill>
-                    <a:blip r:embed="rId9" cstate="print">
+                    <a:blip r:embed="rId10" cstate="print">
                       <a:extLst>
                         <a:ext uri="{28A0092B-C50C-407E-A947-70E740481C1C}">
                           <a14:useLocalDpi xmlns:a14="http://schemas.microsoft.com/office/drawing/2010/main" val="0"/>
@@ -1183,7 +1331,13 @@
         <w:pStyle w:val="a7"/>
       </w:pPr>
       <w:r>
-        <w:t>Figure 4. Solution of 24 contours instance with DP.</w:t>
+        <w:t xml:space="preserve">Figure </w:t>
+      </w:r>
+      <w:r>
+        <w:t>5</w:t>
+      </w:r>
+      <w:r>
+        <w:t>. Solution of 24 contours instance with DP.</w:t>
       </w:r>
     </w:p>
     <w:p>
@@ -1198,7 +1352,6 @@
           <w:noProof/>
           <w:lang w:val="ru-RU" w:eastAsia="ru-RU"/>
         </w:rPr>
-        <w:lastRenderedPageBreak/>
         <w:drawing>
           <wp:inline distT="0" distB="0" distL="0" distR="0" wp14:anchorId="54CB0E0A" wp14:editId="4F18E98A">
             <wp:extent cx="2880000" cy="2163600"/>
@@ -1215,7 +1368,7 @@
                     <pic:cNvPicPr/>
                   </pic:nvPicPr>
                   <pic:blipFill>
-                    <a:blip r:embed="rId10"/>
+                    <a:blip r:embed="rId11"/>
                     <a:stretch>
                       <a:fillRect/>
                     </a:stretch>
@@ -1242,7 +1395,13 @@
         <w:jc w:val="center"/>
       </w:pPr>
       <w:r>
-        <w:t>Figure 5. Solution of 24 contours instance with B-n-B.</w:t>
+        <w:t xml:space="preserve">Figure </w:t>
+      </w:r>
+      <w:r>
+        <w:t>6</w:t>
+      </w:r>
+      <w:r>
+        <w:t>. Solution of 24 contours instance with B-n-B.</w:t>
       </w:r>
     </w:p>
     <w:p>
@@ -1250,7 +1409,19 @@
         <w:pStyle w:val="Text"/>
       </w:pPr>
       <w:r>
-        <w:t>Solutions of the second instance of 22 contours and 17 parts are on Fig. 6 and Fig. 7 respectively for DP and B-n-B algorithms.</w:t>
+        <w:t xml:space="preserve">Solutions of the second instance of 22 contours and 17 parts are on Fig. </w:t>
+      </w:r>
+      <w:r>
+        <w:t>7</w:t>
+      </w:r>
+      <w:r>
+        <w:t xml:space="preserve"> and Fig. </w:t>
+      </w:r>
+      <w:r>
+        <w:t>8</w:t>
+      </w:r>
+      <w:r>
+        <w:t xml:space="preserve"> respectively for DP and B-n-B algorithms.</w:t>
       </w:r>
       <w:r>
         <w:t xml:space="preserve"> Note the two paths are almost identical in this case.</w:t>
@@ -1286,7 +1457,7 @@
                     </pic:cNvPicPr>
                   </pic:nvPicPr>
                   <pic:blipFill>
-                    <a:blip r:embed="rId11" cstate="print">
+                    <a:blip r:embed="rId12" cstate="print">
                       <a:extLst>
                         <a:ext uri="{28A0092B-C50C-407E-A947-70E740481C1C}">
                           <a14:useLocalDpi xmlns:a14="http://schemas.microsoft.com/office/drawing/2010/main" val="0"/>
@@ -1324,7 +1495,13 @@
         <w:jc w:val="center"/>
       </w:pPr>
       <w:r>
-        <w:t>Figure 6. Solution of 22 contours instance with DP.</w:t>
+        <w:t xml:space="preserve">Figure </w:t>
+      </w:r>
+      <w:r>
+        <w:t>7</w:t>
+      </w:r>
+      <w:r>
+        <w:t>. Solution of 22 contours instance with DP.</w:t>
       </w:r>
     </w:p>
     <w:p>
@@ -1355,7 +1532,7 @@
                     <pic:cNvPicPr/>
                   </pic:nvPicPr>
                   <pic:blipFill>
-                    <a:blip r:embed="rId12"/>
+                    <a:blip r:embed="rId13"/>
                     <a:stretch>
                       <a:fillRect/>
                     </a:stretch>
@@ -1382,7 +1559,13 @@
         <w:jc w:val="center"/>
       </w:pPr>
       <w:r>
-        <w:t>Figure 7. Solution of 22 contours instance with B-n-B.</w:t>
+        <w:t xml:space="preserve">Figure </w:t>
+      </w:r>
+      <w:r>
+        <w:t>8</w:t>
+      </w:r>
+      <w:r>
+        <w:t>. Solution of 22 contours instance with B-n-B.</w:t>
       </w:r>
     </w:p>
     <w:p>
@@ -1395,7 +1578,31 @@
         <w:rPr>
           <w:lang w:val="en-US"/>
         </w:rPr>
-        <w:t>And finally, solutions of smallest 20 contours instance are at Fig. 8 and Fig. 9.</w:t>
+        <w:t xml:space="preserve">And finally, solutions of smallest 20 contours instance are at Fig. </w:t>
+      </w:r>
+      <w:r>
+        <w:rPr>
+          <w:lang w:val="en-US"/>
+        </w:rPr>
+        <w:t>9</w:t>
+      </w:r>
+      <w:r>
+        <w:rPr>
+          <w:lang w:val="en-US"/>
+        </w:rPr>
+        <w:t xml:space="preserve"> and Fig. </w:t>
+      </w:r>
+      <w:r>
+        <w:rPr>
+          <w:lang w:val="en-US"/>
+        </w:rPr>
+        <w:t>10</w:t>
+      </w:r>
+      <w:r>
+        <w:rPr>
+          <w:lang w:val="en-US"/>
+        </w:rPr>
+        <w:t>.</w:t>
       </w:r>
       <w:r>
         <w:rPr>
@@ -1434,7 +1641,7 @@
                     </pic:cNvPicPr>
                   </pic:nvPicPr>
                   <pic:blipFill>
-                    <a:blip r:embed="rId13" cstate="print">
+                    <a:blip r:embed="rId14" cstate="print">
                       <a:extLst>
                         <a:ext uri="{28A0092B-C50C-407E-A947-70E740481C1C}">
                           <a14:useLocalDpi xmlns:a14="http://schemas.microsoft.com/office/drawing/2010/main" val="0"/>
@@ -1472,7 +1679,13 @@
         <w:jc w:val="center"/>
       </w:pPr>
       <w:r>
-        <w:t>Figure 8. Solution of 20 contours instance with DP.</w:t>
+        <w:t xml:space="preserve">Figure </w:t>
+      </w:r>
+      <w:r>
+        <w:t>9</w:t>
+      </w:r>
+      <w:r>
+        <w:t>. Solution of 20 contours instance with DP.</w:t>
       </w:r>
     </w:p>
     <w:p>
@@ -1504,7 +1717,7 @@
                     <pic:cNvPicPr/>
                   </pic:nvPicPr>
                   <pic:blipFill>
-                    <a:blip r:embed="rId14"/>
+                    <a:blip r:embed="rId15"/>
                     <a:stretch>
                       <a:fillRect/>
                     </a:stretch>
@@ -1531,7 +1744,33 @@
         <w:jc w:val="center"/>
       </w:pPr>
       <w:r>
-        <w:t>Figure 9. Solution of 20 contours instance with B-n-B.</w:t>
+        <w:t xml:space="preserve">Figure </w:t>
+      </w:r>
+      <w:r>
+        <w:t>10</w:t>
+      </w:r>
+      <w:r>
+        <w:t>. Solution of 20 contours instance with B-n-B.</w:t>
+      </w:r>
+    </w:p>
+    <w:p>
+      <w:pPr>
+        <w:pStyle w:val="Text"/>
+      </w:pPr>
+      <w:r>
+        <w:t>All the solutions are summarized in Table 1.</w:t>
+      </w:r>
+      <w:r>
+        <w:t xml:space="preserve"> For each algorithm and problem instance time is specified in minutes and seconds. For D</w:t>
+      </w:r>
+      <w:r>
+        <w:t xml:space="preserve">P solution length two values provided: air move length and full route length without contours, i.e., air move length with lead-in and lead-out. </w:t>
+      </w:r>
+      <w:r>
+        <w:t xml:space="preserve">Estimated cutting time in seconds is also calculated. </w:t>
+      </w:r>
+      <w:r>
+        <w:t>For B-n-B solution, two lengths are integer one (since current implementation of algorithms uses integer calculus) and its exact floating-point value.</w:t>
       </w:r>
     </w:p>
     <w:p>
@@ -1539,9 +1778,16 @@
         <w:pStyle w:val="a7"/>
         <w:keepNext/>
         <w:keepLines/>
-      </w:pPr>
-      <w:r>
-        <w:t>Table 1. Solutions</w:t>
+        <w:jc w:val="center"/>
+      </w:pPr>
+      <w:r>
+        <w:lastRenderedPageBreak/>
+        <w:t>Table 1. Solutio</w:t>
+      </w:r>
+      <w:bookmarkStart w:id="0" w:name="_GoBack"/>
+      <w:bookmarkEnd w:id="0"/>
+      <w:r>
+        <w:t>ns</w:t>
       </w:r>
     </w:p>
     <w:tbl>
@@ -2332,30 +2578,27 @@
     </w:tbl>
     <w:p>
       <w:pPr>
+        <w:pStyle w:val="2"/>
+      </w:pPr>
+      <w:r>
+        <w:t>3.3. Discussion</w:t>
+      </w:r>
+    </w:p>
+    <w:p>
+      <w:pPr>
         <w:pStyle w:val="Text"/>
       </w:pPr>
       <w:r>
-        <w:t>All the solutions are summarized in Table 1.</w:t>
-      </w:r>
-      <w:r>
-        <w:t xml:space="preserve"> For each algorithm and problem instance time is specified in minutes and seconds. For D</w:t>
-      </w:r>
-      <w:r>
-        <w:t xml:space="preserve">P solution length two values provided: air move length and full route length without contours, i.e., air move length with lead-in and lead-out. </w:t>
-      </w:r>
-      <w:r>
-        <w:t xml:space="preserve">Estimated cutting time in seconds is also calculated. </w:t>
-      </w:r>
-      <w:r>
-        <w:t>For B-n-B solution, two lengths are integer one (since current implementation of algorithms uses integer calculus) and its exact floating-point value.</w:t>
-      </w:r>
-    </w:p>
-    <w:p>
-      <w:pPr>
-        <w:pStyle w:val="2"/>
-      </w:pPr>
-      <w:r>
-        <w:t>3.3. Discussion</w:t>
+        <w:t>It can be easily seen, that both algorithms give solutions very similar to each other</w:t>
+      </w:r>
+      <w:r>
+        <w:t xml:space="preserve">, both visually and numerically. The main reason for the slight difference in solutions is that DP algorithm due to its maturity </w:t>
+      </w:r>
+      <w:r>
+        <w:t>considers</w:t>
+      </w:r>
+      <w:r>
+        <w:t xml:space="preserve"> the technological constraints of thermal cutting and distinguishes piercing points and tool off points, while B-n-B consider them as one point. This leads to slight decrease in air move length during optimization while simultaneously adding constant lead-in and lead-out distances to resulting toolpath.</w:t>
       </w:r>
     </w:p>
     <w:p>
@@ -2363,34 +2606,19 @@
         <w:pStyle w:val="Text"/>
       </w:pPr>
       <w:r>
-        <w:t>It can be easily seen, that both algorithms give solutions very similar to each other</w:t>
-      </w:r>
-      <w:r>
-        <w:t xml:space="preserve">, both visually and numerically. The main </w:t>
-      </w:r>
-      <w:r>
-        <w:lastRenderedPageBreak/>
-        <w:t xml:space="preserve">reason for the slight difference in solutions is that DP algorithm due to its maturity </w:t>
-      </w:r>
-      <w:r>
-        <w:t>considers</w:t>
-      </w:r>
-      <w:r>
-        <w:t xml:space="preserve"> the technological constraints of thermal cutting and distinguishes piercing points and tool off points, while B-n-B consider them as one point. This leads to slight decrease in air move length during optimization while simultaneously adding constant lead-in and lead-out distances to resulting toolpath.</w:t>
-      </w:r>
-    </w:p>
-    <w:p>
-      <w:pPr>
-        <w:pStyle w:val="Text"/>
-      </w:pPr>
-      <w:r>
         <w:t xml:space="preserve">Another reason for difference is that current implementation of PCGLNS and B-n-B algorithms uses integer arithmetic, so </w:t>
       </w:r>
       <w:r>
         <w:t>they</w:t>
       </w:r>
       <w:r>
-        <w:t xml:space="preserve"> often allow several optimal solutions with the same integer length. For example, during numerical experiments another solution for 22 contours case was obtained, slightly different from the one on the Fig. 7.</w:t>
+        <w:t xml:space="preserve"> often allow several optimal solutions with the same integer length. For example, during numerical experiments another solution for 22 contours case was obtained, slightly different from the one on the Fig. </w:t>
+      </w:r>
+      <w:r>
+        <w:t>8</w:t>
+      </w:r>
+      <w:r>
+        <w:t>.</w:t>
       </w:r>
     </w:p>
     <w:p>
@@ -2442,7 +2670,13 @@
         <w:pStyle w:val="Text"/>
       </w:pPr>
       <w:r>
-        <w:t xml:space="preserve">In contrast with lightning speed of obtaining solution, estimation of its lower bound is rather slow due to exponential time complexity. For example, solution at Fig. 9 (4782 mm) was proven to be optimal in almost 5 hours. This time can be improved both </w:t>
+        <w:t xml:space="preserve">In contrast with lightning speed of obtaining solution, estimation of its lower bound is rather slow due to exponential time complexity. For example, solution at Fig. </w:t>
+      </w:r>
+      <w:r>
+        <w:t>10</w:t>
+      </w:r>
+      <w:r>
+        <w:t xml:space="preserve"> (4782 mm) was proven to be optimal in almost 5 hours. This time can be improved both </w:t>
       </w:r>
       <w:r>
         <w:t>with</w:t>
@@ -2465,13 +2699,34 @@
         <w:pStyle w:val="Text"/>
       </w:pPr>
       <w:r>
-        <w:t xml:space="preserve">Thus, as can be seen from Table 1, the minimum total cutting time is achieved by optimal tool routing for the set of segments shown in Fig.6., while the optimal trajectory for the set of segments in Fig. 4 was obtained almost 10 times faster than the DP method. We also note that </w:t>
+        <w:t>Thus, as can be seen from Table 1, the minimum total cutting time is achieved by optimal tool routing for the set of segments shown in Fig.</w:t>
+      </w:r>
+      <w:r>
+        <w:t xml:space="preserve"> 7</w:t>
+      </w:r>
+      <w:r>
+        <w:t xml:space="preserve">., while the optimal trajectory for the set of segments in Fig. </w:t>
+      </w:r>
+      <w:r>
+        <w:t>5</w:t>
+      </w:r>
+      <w:r>
+        <w:t xml:space="preserve"> was obtained almost 10 times faster than the DP method. We also note that </w:t>
       </w:r>
       <w:r>
         <w:t xml:space="preserve">solutions </w:t>
       </w:r>
       <w:r>
-        <w:t xml:space="preserve">for all 3 subtasks of the SGCCP problem (24, 22 and 20 cutting segments), </w:t>
+        <w:t xml:space="preserve">for all 3 subtasks </w:t>
+      </w:r>
+      <w:r>
+        <w:t xml:space="preserve">of the </w:t>
+      </w:r>
+      <w:r>
+        <w:t>G</w:t>
+      </w:r>
+      <w:r>
+        <w:t xml:space="preserve">SCCP problem (24, 22 and 20 cutting segments), </w:t>
       </w:r>
       <w:r>
         <w:t xml:space="preserve">were </w:t>
@@ -2829,12 +3084,7 @@
         <w:t>Lecture Notes in Computer Science</w:t>
       </w:r>
       <w:r>
-        <w:t>, 136–148. Springer Nature S</w:t>
-      </w:r>
-      <w:bookmarkStart w:id="0" w:name="_GoBack"/>
-      <w:bookmarkEnd w:id="0"/>
-      <w:r>
-        <w:t>witzerland AG, Cham, Switzerland. doi:10.1007/978-3-030-91059-4 10.</w:t>
+        <w:t>, 136–148. Springer Nature Switzerland AG, Cham, Switzerland. doi:10.1007/978-3-030-91059-4 10.</w:t>
       </w:r>
     </w:p>
     <w:p>
@@ -2842,6 +3092,153 @@
         <w:pStyle w:val="Bibliografa1"/>
       </w:pPr>
       <w:r>
+        <w:t>Petunin, A. (2019). General Model of Tool Path</w:t>
+      </w:r>
+      <w:r>
+        <w:t xml:space="preserve"> </w:t>
+      </w:r>
+      <w:r>
+        <w:t>Problem for the CNC Sheet Cutting Machines.</w:t>
+      </w:r>
+      <w:r>
+        <w:t xml:space="preserve"> </w:t>
+      </w:r>
+      <w:r>
+        <w:rPr>
+          <w:i/>
+          <w:iCs/>
+        </w:rPr>
+        <w:t>IFAC-</w:t>
+      </w:r>
+      <w:proofErr w:type="spellStart"/>
+      <w:r>
+        <w:rPr>
+          <w:i/>
+          <w:iCs/>
+        </w:rPr>
+        <w:t>PapersOnLine</w:t>
+      </w:r>
+      <w:proofErr w:type="spellEnd"/>
+      <w:r>
+        <w:t xml:space="preserve">, 52(13), 2662–2667. </w:t>
+      </w:r>
+      <w:proofErr w:type="spellStart"/>
+      <w:r>
+        <w:t>doi</w:t>
+      </w:r>
+      <w:proofErr w:type="spellEnd"/>
+      <w:r>
+        <w:t>:</w:t>
+      </w:r>
+      <w:r>
+        <w:t xml:space="preserve"> </w:t>
+      </w:r>
+      <w:r>
+        <w:t>10.1016/j.ifacol.2019.11.609.</w:t>
+      </w:r>
+    </w:p>
+    <w:p>
+      <w:pPr>
+        <w:pStyle w:val="Bibliografa1"/>
+      </w:pPr>
+      <w:r>
+        <w:t xml:space="preserve">Petunin, A., </w:t>
+      </w:r>
+      <w:proofErr w:type="spellStart"/>
+      <w:r>
+        <w:t>Khalyavka</w:t>
+      </w:r>
+      <w:proofErr w:type="spellEnd"/>
+      <w:r>
+        <w:t xml:space="preserve">, A., Khachay, M., </w:t>
+      </w:r>
+      <w:proofErr w:type="spellStart"/>
+      <w:r>
+        <w:t>Kudriavtsev</w:t>
+      </w:r>
+      <w:proofErr w:type="spellEnd"/>
+      <w:r>
+        <w:t>,</w:t>
+      </w:r>
+      <w:r>
+        <w:t xml:space="preserve"> </w:t>
+      </w:r>
+      <w:r>
+        <w:t xml:space="preserve">A., </w:t>
+      </w:r>
+      <w:proofErr w:type="spellStart"/>
+      <w:r>
+        <w:t>Chentsov</w:t>
+      </w:r>
+      <w:proofErr w:type="spellEnd"/>
+      <w:r>
+        <w:t xml:space="preserve">, P., </w:t>
+      </w:r>
+      <w:proofErr w:type="spellStart"/>
+      <w:r>
+        <w:t>Polishchuk</w:t>
+      </w:r>
+      <w:proofErr w:type="spellEnd"/>
+      <w:r>
+        <w:t xml:space="preserve">, E., and </w:t>
+      </w:r>
+      <w:proofErr w:type="spellStart"/>
+      <w:r>
+        <w:t>Ukolov</w:t>
+      </w:r>
+      <w:proofErr w:type="spellEnd"/>
+      <w:r>
+        <w:t>, S. (2021).</w:t>
+      </w:r>
+      <w:r>
+        <w:t xml:space="preserve"> </w:t>
+      </w:r>
+      <w:r>
+        <w:t>Library of Sample Image Instances for the Cutting Path</w:t>
+      </w:r>
+      <w:r>
+        <w:t xml:space="preserve"> </w:t>
+      </w:r>
+      <w:r>
+        <w:t xml:space="preserve">Problem. In </w:t>
+      </w:r>
+      <w:r>
+        <w:rPr>
+          <w:i/>
+          <w:iCs/>
+        </w:rPr>
+        <w:t>Pattern Recognition. ICPR International</w:t>
+      </w:r>
+      <w:r>
+        <w:rPr>
+          <w:i/>
+          <w:iCs/>
+        </w:rPr>
+        <w:t xml:space="preserve"> </w:t>
+      </w:r>
+      <w:r>
+        <w:rPr>
+          <w:i/>
+          <w:iCs/>
+        </w:rPr>
+        <w:lastRenderedPageBreak/>
+        <w:t>Workshops and Challenges</w:t>
+      </w:r>
+      <w:r>
+        <w:t>, 227–233. Springer, Cham,</w:t>
+      </w:r>
+      <w:r>
+        <w:t xml:space="preserve"> </w:t>
+      </w:r>
+      <w:r>
+        <w:t>Switzerland. doi:10.1007/978-3-030-68821-9 21.</w:t>
+      </w:r>
+    </w:p>
+    <w:p>
+      <w:pPr>
+        <w:pStyle w:val="Bibliografa1"/>
+      </w:pPr>
+      <w:r>
         <w:t xml:space="preserve">Salman, R., </w:t>
       </w:r>
       <w:proofErr w:type="spellStart"/>
@@ -2870,7 +3267,10 @@
         <w:t xml:space="preserve"> </w:t>
       </w:r>
       <w:r>
-        <w:t xml:space="preserve">Generalized Traveling Salesman Problem. </w:t>
+        <w:t xml:space="preserve">Generalized </w:t>
+      </w:r>
+      <w:r>
+        <w:t xml:space="preserve">Traveling Salesman Problem. </w:t>
       </w:r>
       <w:r>
         <w:rPr>
@@ -4251,7 +4651,7 @@
 </file>
 
 <file path=customXml/itemProps1.xml><?xml version="1.0" encoding="utf-8"?>
-<ds:datastoreItem xmlns:ds="http://schemas.openxmlformats.org/officeDocument/2006/customXml" ds:itemID="{9B792A01-0382-4262-8AA6-782DF06373D4}">
+<ds:datastoreItem xmlns:ds="http://schemas.openxmlformats.org/officeDocument/2006/customXml" ds:itemID="{AA5F84E3-2650-4F73-915E-E654F988367B}">
   <ds:schemaRefs>
     <ds:schemaRef ds:uri="http://schemas.openxmlformats.org/officeDocument/2006/bibliography"/>
   </ds:schemaRefs>

</xml_diff>